<commit_message>
sorry for spam, glemte initialer.
</commit_message>
<xml_diff>
--- a/Rapport/Software Arkitektur for styreboksen (læs korrektur).docx
+++ b/Rapport/Software Arkitektur for styreboksen (læs korrektur).docx
@@ -9,32 +9,21 @@
       <w:r>
         <w:t>Software Arkitektur for styreboksen</w:t>
       </w:r>
+      <w:r>
+        <w:t xml:space="preserve"> (TF)</w:t>
+      </w:r>
+      <w:bookmarkStart w:id="0" w:name="_GoBack"/>
+      <w:bookmarkEnd w:id="0"/>
     </w:p>
     <w:p>
       <w:r>
-        <w:t xml:space="preserve">Ud fra klasseidentifikationen og de overordnede sekvensdiagrammer samt </w:t>
-      </w:r>
-      <w:proofErr w:type="spellStart"/>
-      <w:r>
-        <w:t>usecases</w:t>
-      </w:r>
-      <w:proofErr w:type="spellEnd"/>
-      <w:r>
-        <w:t xml:space="preserve"> er der for styreboksen udarbejdet en applikationsmodel </w:t>
+        <w:t xml:space="preserve">Ud fra klasseidentifikationen og de overordnede sekvensdiagrammer samt usecases er der for styreboksen udarbejdet en applikationsmodel </w:t>
       </w:r>
       <w:r>
         <w:t>indeholdende</w:t>
       </w:r>
       <w:r>
-        <w:t xml:space="preserve"> både klassediagram samt sekvensdiagrammer for de enkelte </w:t>
-      </w:r>
-      <w:proofErr w:type="spellStart"/>
-      <w:r>
-        <w:t>usecases</w:t>
-      </w:r>
-      <w:proofErr w:type="spellEnd"/>
-      <w:r>
-        <w:t>.</w:t>
+        <w:t xml:space="preserve"> både klassediagram samt sekvensdiagrammer for de enkelte usecases.</w:t>
       </w:r>
       <w:r>
         <w:t xml:space="preserve"> </w:t>
@@ -45,93 +34,21 @@
         <w:t>Der udarbejdes først et tomt klassediagram</w:t>
       </w:r>
       <w:r>
-        <w:t xml:space="preserve"> der kan findes </w:t>
-      </w:r>
-      <w:proofErr w:type="spellStart"/>
-      <w:r>
-        <w:t>i</w:t>
-      </w:r>
-      <w:proofErr w:type="spellEnd"/>
-      <w:r>
-        <w:t xml:space="preserve"> projektdokumentationen,</w:t>
-      </w:r>
-      <w:r>
-        <w:t xml:space="preserve"> hvor enkelte af klasserne samles i UML </w:t>
-      </w:r>
-      <w:proofErr w:type="spellStart"/>
-      <w:r>
-        <w:t>package</w:t>
-      </w:r>
-      <w:proofErr w:type="spellEnd"/>
-      <w:r>
-        <w:t xml:space="preserve"> grundet den store sammenhæng i de handlinger der skal udføres.</w:t>
+        <w:t xml:space="preserve"> der kan findes i projektdokumentationen,</w:t>
+      </w:r>
+      <w:r>
+        <w:t xml:space="preserve"> hvor enkelte af klasserne samles i UML package grundet den store sammenhæng i de handlinger der skal udføres.</w:t>
       </w:r>
     </w:p>
     <w:p>
       <w:r>
-        <w:t xml:space="preserve">Herefter laves der sekvensdiagrammer for </w:t>
-      </w:r>
-      <w:proofErr w:type="spellStart"/>
-      <w:r>
-        <w:t>usecase</w:t>
-      </w:r>
-      <w:proofErr w:type="spellEnd"/>
-      <w:r>
-        <w:t xml:space="preserve"> 1 til 7, der udarbejdes ikke sekvensdiagrammer for </w:t>
-      </w:r>
-      <w:proofErr w:type="spellStart"/>
-      <w:r>
-        <w:t>usecase</w:t>
-      </w:r>
-      <w:proofErr w:type="spellEnd"/>
-      <w:r>
-        <w:t xml:space="preserve"> 8 og 9, da </w:t>
-      </w:r>
-      <w:proofErr w:type="spellStart"/>
-      <w:r>
-        <w:t>usecase</w:t>
-      </w:r>
-      <w:proofErr w:type="spellEnd"/>
-      <w:r>
-        <w:t xml:space="preserve"> 8 og 9 ved nærmere inspektion har præcis samme scenar</w:t>
-      </w:r>
-      <w:r>
-        <w:t xml:space="preserve">ie på styreboksen som </w:t>
-      </w:r>
-      <w:proofErr w:type="spellStart"/>
-      <w:r>
-        <w:t>usecase</w:t>
-      </w:r>
-      <w:proofErr w:type="spellEnd"/>
-      <w:r>
-        <w:t xml:space="preserve"> 6. Dette er grundet måden kommunikationen med </w:t>
-      </w:r>
-      <w:proofErr w:type="spellStart"/>
-      <w:r>
-        <w:t>pcen</w:t>
-      </w:r>
-      <w:proofErr w:type="spellEnd"/>
-      <w:r>
-        <w:t xml:space="preserve"> foregår på. Den i protokollen specificerede kommando vil være ens i alle 3 </w:t>
-      </w:r>
-      <w:proofErr w:type="spellStart"/>
-      <w:r>
-        <w:t>usecases</w:t>
-      </w:r>
-      <w:proofErr w:type="spellEnd"/>
-      <w:r>
-        <w:t xml:space="preserve">, og derfor </w:t>
-      </w:r>
-      <w:r>
-        <w:t xml:space="preserve">vil styreboksen ikke vide hvilken af de 3 </w:t>
-      </w:r>
-      <w:proofErr w:type="spellStart"/>
-      <w:r>
-        <w:t>usecases</w:t>
-      </w:r>
-      <w:proofErr w:type="spellEnd"/>
-      <w:r>
-        <w:t xml:space="preserve"> der er tale om når den udføre handling</w:t>
+        <w:t>Herefter laves der sekvensdiagrammer for usecase 1 til 7, der udarbejdes ikke sekvensdiagrammer for usecase 8 og 9, da usecase 8 og 9 ved nærmere inspektion har præcis samme scenar</w:t>
+      </w:r>
+      <w:r>
+        <w:t xml:space="preserve">ie på styreboksen som usecase 6. Dette er grundet måden kommunikationen med pcen foregår på. Den i protokollen specificerede kommando vil være ens i alle 3 usecases, og derfor </w:t>
+      </w:r>
+      <w:r>
+        <w:t>vil styreboksen ikke vide hvilken af de 3 usecases der er tale om når den udføre handling</w:t>
       </w:r>
       <w:r>
         <w:t>en</w:t>
@@ -186,7 +103,6 @@
         <w:t>For en mere uddybet beskrivelse af styreboksens softwarearkitektur henvises der til projektdokumentationen.</w:t>
       </w:r>
     </w:p>
-    <w:bookmarkStart w:id="0" w:name="_GoBack"/>
     <w:p>
       <w:pPr>
         <w:keepNext/>
@@ -215,10 +131,9 @@
           <v:shape id="_x0000_i1025" type="#_x0000_t75" style="width:481.7pt;height:369pt" o:ole="">
             <v:imagedata r:id="rId5" o:title=""/>
           </v:shape>
-          <o:OLEObject Type="Embed" ProgID="Visio.Drawing.15" ShapeID="_x0000_i1025" DrawAspect="Content" ObjectID="_1527019721" r:id="rId6"/>
+          <o:OLEObject Type="Embed" ProgID="Visio.Drawing.15" ShapeID="_x0000_i1025" DrawAspect="Content" ObjectID="_1527019807" r:id="rId6"/>
         </w:object>
       </w:r>
-      <w:bookmarkEnd w:id="0"/>
     </w:p>
     <w:p>
       <w:pPr>
@@ -1030,7 +945,7 @@
 </file>
 
 <file path=customXml/itemProps1.xml><?xml version="1.0" encoding="utf-8"?>
-<ds:datastoreItem xmlns:ds="http://schemas.openxmlformats.org/officeDocument/2006/customXml" ds:itemID="{4C437E8A-7D15-4167-A294-FD76E384EEC7}">
+<ds:datastoreItem xmlns:ds="http://schemas.openxmlformats.org/officeDocument/2006/customXml" ds:itemID="{96B1833C-85AF-44AA-A0E4-4CC48B16B5F7}">
   <ds:schemaRefs>
     <ds:schemaRef ds:uri="http://schemas.openxmlformats.org/officeDocument/2006/bibliography"/>
   </ds:schemaRefs>

</xml_diff>

<commit_message>
Læst korrektur Software Arkitektur for styreboksen (læs korrektur).docx
</commit_message>
<xml_diff>
--- a/Rapport/Software Arkitektur for styreboksen (læs korrektur).docx
+++ b/Rapport/Software Arkitektur for styreboksen (læs korrektur).docx
@@ -1,54 +1,87 @@
 
 <file path=word/document.xml><?xml version="1.0" encoding="utf-8"?>
-<w:document xmlns:wpc="http://schemas.microsoft.com/office/word/2010/wordprocessingCanvas" xmlns:cx="http://schemas.microsoft.com/office/drawing/2014/chartex" xmlns:cx1="http://schemas.microsoft.com/office/drawing/2015/9/8/chartex" xmlns:cx2="http://schemas.microsoft.com/office/drawing/2015/10/21/chartex" xmlns:mc="http://schemas.openxmlformats.org/markup-compatibility/2006" xmlns:o="urn:schemas-microsoft-com:office:office" xmlns:r="http://schemas.openxmlformats.org/officeDocument/2006/relationships" xmlns:m="http://schemas.openxmlformats.org/officeDocument/2006/math" xmlns:v="urn:schemas-microsoft-com:vml" xmlns:wp14="http://schemas.microsoft.com/office/word/2010/wordprocessingDrawing" xmlns:wp="http://schemas.openxmlformats.org/drawingml/2006/wordprocessingDrawing" xmlns:w10="urn:schemas-microsoft-com:office:word" xmlns:w="http://schemas.openxmlformats.org/wordprocessingml/2006/main" xmlns:w14="http://schemas.microsoft.com/office/word/2010/wordml" xmlns:w15="http://schemas.microsoft.com/office/word/2012/wordml" xmlns:w16se="http://schemas.microsoft.com/office/word/2015/wordml/symex" xmlns:wpg="http://schemas.microsoft.com/office/word/2010/wordprocessingGroup" xmlns:wpi="http://schemas.microsoft.com/office/word/2010/wordprocessingInk" xmlns:wne="http://schemas.microsoft.com/office/word/2006/wordml" xmlns:wps="http://schemas.microsoft.com/office/word/2010/wordprocessingShape" mc:Ignorable="w14 w15 w16se wp14">
+<w:document xmlns:wpc="http://schemas.microsoft.com/office/word/2010/wordprocessingCanvas" xmlns:mc="http://schemas.openxmlformats.org/markup-compatibility/2006" xmlns:o="urn:schemas-microsoft-com:office:office" xmlns:r="http://schemas.openxmlformats.org/officeDocument/2006/relationships" xmlns:m="http://schemas.openxmlformats.org/officeDocument/2006/math" xmlns:v="urn:schemas-microsoft-com:vml" xmlns:wp14="http://schemas.microsoft.com/office/word/2010/wordprocessingDrawing" xmlns:wp="http://schemas.openxmlformats.org/drawingml/2006/wordprocessingDrawing" xmlns:w10="urn:schemas-microsoft-com:office:word" xmlns:w="http://schemas.openxmlformats.org/wordprocessingml/2006/main" xmlns:w14="http://schemas.microsoft.com/office/word/2010/wordml" xmlns:w15="http://schemas.microsoft.com/office/word/2012/wordml" xmlns:wpg="http://schemas.microsoft.com/office/word/2010/wordprocessingGroup" xmlns:wpi="http://schemas.microsoft.com/office/word/2010/wordprocessingInk" xmlns:wne="http://schemas.microsoft.com/office/word/2006/wordml" xmlns:wps="http://schemas.microsoft.com/office/word/2010/wordprocessingShape" mc:Ignorable="w14 w15 wp14">
   <w:body>
     <w:p>
       <w:pPr>
-        <w:pStyle w:val="Overskrift2"/>
+        <w:pStyle w:val="Heading2"/>
       </w:pPr>
       <w:r>
-        <w:t>Software Arkitektur for styreboksen</w:t>
+        <w:t>Software Arkitektur for S</w:t>
+      </w:r>
+      <w:r>
+        <w:t>tyreboksen</w:t>
       </w:r>
       <w:r>
         <w:t xml:space="preserve"> (TF)</w:t>
+      </w:r>
+    </w:p>
+    <w:p>
+      <w:r>
+        <w:t>Ud fra klasseidentifikationen og de overordnede sekvensdiagr</w:t>
+      </w:r>
+      <w:r>
+        <w:t>ammer samt usecases er der for S</w:t>
+      </w:r>
+      <w:r>
+        <w:t xml:space="preserve">tyreboksen udarbejdet en applikationsmodel </w:t>
+      </w:r>
+      <w:r>
+        <w:t>indeholdende</w:t>
+      </w:r>
+      <w:r>
+        <w:t xml:space="preserve"> både klassediagram og</w:t>
+      </w:r>
+      <w:r>
+        <w:t xml:space="preserve"> sekvensdiagrammer for de enkelte usecases.</w:t>
+      </w:r>
+      <w:r>
+        <w:t xml:space="preserve"> </w:t>
+      </w:r>
+    </w:p>
+    <w:p>
+      <w:r>
+        <w:t>Der udarbejdes først et tomt klassediagram</w:t>
+      </w:r>
+      <w:r>
+        <w:t xml:space="preserve"> der kan findes i projektdokumentationen,</w:t>
+      </w:r>
+      <w:r>
+        <w:t xml:space="preserve"> hvor enkelte af klasserne samles i UML package grundet den store sammenhæng i de handlinger der skal udføres.</w:t>
+      </w:r>
+    </w:p>
+    <w:p>
+      <w:r>
+        <w:t>Herefter laves der sekvensdiagrammer for usecase 1 til 7, der udarbejdes ikke sekvensdiagrammer for usecase 8 og 9, da usecase 8 og 9 ved nærmere inspektion har præcis samme scenar</w:t>
+      </w:r>
+      <w:r>
+        <w:t>ie på S</w:t>
+      </w:r>
+      <w:r>
+        <w:t xml:space="preserve">tyreboksen som usecase 6. </w:t>
       </w:r>
       <w:bookmarkStart w:id="0" w:name="_GoBack"/>
       <w:bookmarkEnd w:id="0"/>
-    </w:p>
-    <w:p>
-      <w:r>
-        <w:t xml:space="preserve">Ud fra klasseidentifikationen og de overordnede sekvensdiagrammer samt usecases er der for styreboksen udarbejdet en applikationsmodel </w:t>
-      </w:r>
-      <w:r>
-        <w:t>indeholdende</w:t>
-      </w:r>
-      <w:r>
-        <w:t xml:space="preserve"> både klassediagram samt sekvensdiagrammer for de enkelte usecases.</w:t>
-      </w:r>
-      <w:r>
-        <w:t xml:space="preserve"> </w:t>
-      </w:r>
-    </w:p>
-    <w:p>
-      <w:r>
-        <w:t>Der udarbejdes først et tomt klassediagram</w:t>
-      </w:r>
-      <w:r>
-        <w:t xml:space="preserve"> der kan findes i projektdokumentationen,</w:t>
-      </w:r>
-      <w:r>
-        <w:t xml:space="preserve"> hvor enkelte af klasserne samles i UML package grundet den store sammenhæng i de handlinger der skal udføres.</w:t>
-      </w:r>
-    </w:p>
-    <w:p>
-      <w:r>
-        <w:t>Herefter laves der sekvensdiagrammer for usecase 1 til 7, der udarbejdes ikke sekvensdiagrammer for usecase 8 og 9, da usecase 8 og 9 ved nærmere inspektion har præcis samme scenar</w:t>
-      </w:r>
-      <w:r>
-        <w:t xml:space="preserve">ie på styreboksen som usecase 6. Dette er grundet måden kommunikationen med pcen foregår på. Den i protokollen specificerede kommando vil være ens i alle 3 usecases, og derfor </w:t>
-      </w:r>
-      <w:r>
-        <w:t>vil styreboksen ikke vide hvilken af de 3 usecases der er tale om når den udføre handling</w:t>
+      <w:r>
+        <w:t>Dette er grun</w:t>
+      </w:r>
+      <w:r>
+        <w:t>det måden kommunikationen med PC</w:t>
+      </w:r>
+      <w:r>
+        <w:t xml:space="preserve">en foregår på. Den i protokollen specificerede kommando vil være ens i alle 3 usecases, og derfor </w:t>
+      </w:r>
+      <w:r>
+        <w:t>vil S</w:t>
+      </w:r>
+      <w:r>
+        <w:t>tyreboksen ikke vide hvilken af de 3 usecases der er tale om når den udføre</w:t>
+      </w:r>
+      <w:r>
+        <w:t>r</w:t>
+      </w:r>
+      <w:r>
+        <w:t xml:space="preserve"> handling</w:t>
       </w:r>
       <w:r>
         <w:t>en</w:t>
@@ -128,29 +161,42 @@
             <v:path o:extrusionok="f" gradientshapeok="t" o:connecttype="rect"/>
             <o:lock v:ext="edit" aspectratio="t"/>
           </v:shapetype>
-          <v:shape id="_x0000_i1025" type="#_x0000_t75" style="width:481.7pt;height:369pt" o:ole="">
+          <v:shape id="_x0000_i1025" type="#_x0000_t75" style="width:481.5pt;height:369pt" o:ole="">
             <v:imagedata r:id="rId5" o:title=""/>
           </v:shape>
-          <o:OLEObject Type="Embed" ProgID="Visio.Drawing.15" ShapeID="_x0000_i1025" DrawAspect="Content" ObjectID="_1527019807" r:id="rId6"/>
+          <o:OLEObject Type="Embed" ProgID="Visio.Drawing.15" ShapeID="_x0000_i1025" DrawAspect="Content" ObjectID="_1527059132" r:id="rId6"/>
         </w:object>
       </w:r>
     </w:p>
     <w:p>
       <w:pPr>
-        <w:pStyle w:val="Billedtekst"/>
+        <w:pStyle w:val="Caption"/>
       </w:pPr>
       <w:bookmarkStart w:id="1" w:name="_Ref453277783"/>
       <w:r>
         <w:t xml:space="preserve">Figur </w:t>
       </w:r>
-      <w:fldSimple w:instr=" SEQ Figur \* ARABIC ">
-        <w:r>
-          <w:rPr>
-            <w:noProof/>
-          </w:rPr>
-          <w:t>1</w:t>
-        </w:r>
-      </w:fldSimple>
+      <w:r>
+        <w:fldChar w:fldCharType="begin"/>
+      </w:r>
+      <w:r>
+        <w:instrText xml:space="preserve"> SEQ Figur \* ARABIC </w:instrText>
+      </w:r>
+      <w:r>
+        <w:fldChar w:fldCharType="separate"/>
+      </w:r>
+      <w:r>
+        <w:rPr>
+          <w:noProof/>
+        </w:rPr>
+        <w:t>1</w:t>
+      </w:r>
+      <w:r>
+        <w:rPr>
+          <w:noProof/>
+        </w:rPr>
+        <w:fldChar w:fldCharType="end"/>
+      </w:r>
       <w:bookmarkEnd w:id="1"/>
       <w:r>
         <w:t xml:space="preserve"> - klassediagram for styreboksens applikationsmodel</w:t>
@@ -167,7 +213,7 @@
 </file>
 
 <file path=word/styles.xml><?xml version="1.0" encoding="utf-8"?>
-<w:styles xmlns:mc="http://schemas.openxmlformats.org/markup-compatibility/2006" xmlns:r="http://schemas.openxmlformats.org/officeDocument/2006/relationships" xmlns:w="http://schemas.openxmlformats.org/wordprocessingml/2006/main" xmlns:w14="http://schemas.microsoft.com/office/word/2010/wordml" xmlns:w15="http://schemas.microsoft.com/office/word/2012/wordml" xmlns:w16se="http://schemas.microsoft.com/office/word/2015/wordml/symex" mc:Ignorable="w14 w15 w16se">
+<w:styles xmlns:mc="http://schemas.openxmlformats.org/markup-compatibility/2006" xmlns:r="http://schemas.openxmlformats.org/officeDocument/2006/relationships" xmlns:w="http://schemas.openxmlformats.org/wordprocessingml/2006/main" xmlns:w14="http://schemas.microsoft.com/office/word/2010/wordml" xmlns:w15="http://schemas.microsoft.com/office/word/2012/wordml" mc:Ignorable="w14 w15">
   <w:docDefaults>
     <w:rPrDefault>
       <w:rPr>
@@ -183,7 +229,7 @@
       </w:pPr>
     </w:pPrDefault>
   </w:docDefaults>
-  <w:latentStyles w:defLockedState="0" w:defUIPriority="99" w:defSemiHidden="0" w:defUnhideWhenUsed="0" w:defQFormat="0" w:count="372">
+  <w:latentStyles w:defLockedState="0" w:defUIPriority="99" w:defSemiHidden="0" w:defUnhideWhenUsed="0" w:defQFormat="0" w:count="371">
     <w:lsdException w:name="Normal" w:uiPriority="0" w:qFormat="1"/>
     <w:lsdException w:name="heading 1" w:uiPriority="9" w:qFormat="1"/>
     <w:lsdException w:name="heading 2" w:semiHidden="1" w:uiPriority="9" w:unhideWhenUsed="1" w:qFormat="1"/>
@@ -555,17 +601,16 @@
     <w:lsdException w:name="List Table 5 Dark Accent 6" w:uiPriority="50"/>
     <w:lsdException w:name="List Table 6 Colorful Accent 6" w:uiPriority="51"/>
     <w:lsdException w:name="List Table 7 Colorful Accent 6" w:uiPriority="52"/>
-    <w:lsdException w:name="Mention" w:semiHidden="1" w:unhideWhenUsed="1"/>
   </w:latentStyles>
   <w:style w:type="paragraph" w:default="1" w:styleId="Normal">
     <w:name w:val="Normal"/>
     <w:qFormat/>
   </w:style>
-  <w:style w:type="paragraph" w:styleId="Overskrift1">
+  <w:style w:type="paragraph" w:styleId="Heading1">
     <w:name w:val="heading 1"/>
     <w:basedOn w:val="Normal"/>
     <w:next w:val="Normal"/>
-    <w:link w:val="Overskrift1Tegn"/>
+    <w:link w:val="Heading1Char"/>
     <w:uiPriority w:val="9"/>
     <w:qFormat/>
     <w:rsid w:val="00B16135"/>
@@ -582,11 +627,11 @@
       <w:szCs w:val="32"/>
     </w:rPr>
   </w:style>
-  <w:style w:type="paragraph" w:styleId="Overskrift2">
+  <w:style w:type="paragraph" w:styleId="Heading2">
     <w:name w:val="heading 2"/>
     <w:basedOn w:val="Normal"/>
     <w:next w:val="Normal"/>
-    <w:link w:val="Overskrift2Tegn"/>
+    <w:link w:val="Heading2Char"/>
     <w:uiPriority w:val="9"/>
     <w:unhideWhenUsed/>
     <w:qFormat/>
@@ -604,13 +649,13 @@
       <w:szCs w:val="26"/>
     </w:rPr>
   </w:style>
-  <w:style w:type="character" w:default="1" w:styleId="Standardskrifttypeiafsnit">
+  <w:style w:type="character" w:default="1" w:styleId="DefaultParagraphFont">
     <w:name w:val="Default Paragraph Font"/>
     <w:uiPriority w:val="1"/>
     <w:semiHidden/>
     <w:unhideWhenUsed/>
   </w:style>
-  <w:style w:type="table" w:default="1" w:styleId="Tabel-Normal">
+  <w:style w:type="table" w:default="1" w:styleId="TableNormal">
     <w:name w:val="Normal Table"/>
     <w:uiPriority w:val="99"/>
     <w:semiHidden/>
@@ -625,16 +670,16 @@
       </w:tblCellMar>
     </w:tblPr>
   </w:style>
-  <w:style w:type="numbering" w:default="1" w:styleId="Ingenoversigt">
+  <w:style w:type="numbering" w:default="1" w:styleId="NoList">
     <w:name w:val="No List"/>
     <w:uiPriority w:val="99"/>
     <w:semiHidden/>
     <w:unhideWhenUsed/>
   </w:style>
-  <w:style w:type="character" w:customStyle="1" w:styleId="Overskrift1Tegn">
-    <w:name w:val="Overskrift 1 Tegn"/>
-    <w:basedOn w:val="Standardskrifttypeiafsnit"/>
-    <w:link w:val="Overskrift1"/>
+  <w:style w:type="character" w:customStyle="1" w:styleId="Heading1Char">
+    <w:name w:val="Heading 1 Char"/>
+    <w:basedOn w:val="DefaultParagraphFont"/>
+    <w:link w:val="Heading1"/>
     <w:uiPriority w:val="9"/>
     <w:rsid w:val="00B16135"/>
     <w:rPr>
@@ -644,10 +689,10 @@
       <w:szCs w:val="32"/>
     </w:rPr>
   </w:style>
-  <w:style w:type="character" w:customStyle="1" w:styleId="Overskrift2Tegn">
-    <w:name w:val="Overskrift 2 Tegn"/>
-    <w:basedOn w:val="Standardskrifttypeiafsnit"/>
-    <w:link w:val="Overskrift2"/>
+  <w:style w:type="character" w:customStyle="1" w:styleId="Heading2Char">
+    <w:name w:val="Heading 2 Char"/>
+    <w:basedOn w:val="DefaultParagraphFont"/>
+    <w:link w:val="Heading2"/>
     <w:uiPriority w:val="9"/>
     <w:rsid w:val="00B16135"/>
     <w:rPr>
@@ -657,7 +702,7 @@
       <w:szCs w:val="26"/>
     </w:rPr>
   </w:style>
-  <w:style w:type="paragraph" w:styleId="Billedtekst">
+  <w:style w:type="paragraph" w:styleId="Caption">
     <w:name w:val="caption"/>
     <w:basedOn w:val="Normal"/>
     <w:next w:val="Normal"/>
@@ -945,7 +990,7 @@
 </file>
 
 <file path=customXml/itemProps1.xml><?xml version="1.0" encoding="utf-8"?>
-<ds:datastoreItem xmlns:ds="http://schemas.openxmlformats.org/officeDocument/2006/customXml" ds:itemID="{96B1833C-85AF-44AA-A0E4-4CC48B16B5F7}">
+<ds:datastoreItem xmlns:ds="http://schemas.openxmlformats.org/officeDocument/2006/customXml" ds:itemID="{ABE7A74E-0A6C-4764-A335-D22F139D61BB}">
   <ds:schemaRefs>
     <ds:schemaRef ds:uri="http://schemas.openxmlformats.org/officeDocument/2006/bibliography"/>
   </ds:schemaRefs>

</xml_diff>